<commit_message>
updated the doc files
</commit_message>
<xml_diff>
--- a/CORE TASK 03- Abhilasha Panda.docx
+++ b/CORE TASK 03- Abhilasha Panda.docx
@@ -36,8 +36,6 @@
       <w:r>
         <w:t>I took the help from online resources to get familiar with activation-deactivation of WordPress plugins.</w:t>
       </w:r>
-      <w:bookmarkStart w:id="0" w:name="_GoBack"/>
-      <w:bookmarkEnd w:id="0"/>
     </w:p>
     <w:p>
       <w:pPr>
@@ -138,7 +136,16 @@
           <w:b/>
           <w:sz w:val="24"/>
         </w:rPr>
-        <w:t>TEN/WWD/889</w:t>
+        <w:t>TEN/W</w:t>
+      </w:r>
+      <w:bookmarkStart w:id="0" w:name="_GoBack"/>
+      <w:bookmarkEnd w:id="0"/>
+      <w:r>
+        <w:rPr>
+          <w:b/>
+          <w:sz w:val="24"/>
+        </w:rPr>
+        <w:t>D/889</w:t>
       </w:r>
     </w:p>
     <w:sectPr>

</xml_diff>